<commit_message>
Empezando a llenar el reporte
</commit_message>
<xml_diff>
--- a/reporte.docx
+++ b/reporte.docx
@@ -19,7 +19,7 @@
           <w:noProof/>
           <w:sz w:val="30"/>
           <w:szCs w:val="30"/>
-          <w:lang w:val="es-MX" w:eastAsia="es-MX"/>
+          <w:lang w:val="es-EC" w:eastAsia="es-EC"/>
         </w:rPr>
         <mc:AlternateContent>
           <mc:Choice Requires="wps">
@@ -241,7 +241,16 @@
           <w:tcPr>
             <w:tcW w:w="8149" w:type="dxa"/>
           </w:tcPr>
-          <w:p/>
+          <w:p>
+            <w:r>
+              <w:t xml:space="preserve">Web </w:t>
+            </w:r>
+            <w:proofErr w:type="spellStart"/>
+            <w:r>
+              <w:t>Ghel</w:t>
+            </w:r>
+            <w:proofErr w:type="spellEnd"/>
+          </w:p>
         </w:tc>
       </w:tr>
       <w:tr>
@@ -270,15 +279,37 @@
               </w:rPr>
               <w:t>Integrantes:</w:t>
             </w:r>
-            <w:bookmarkStart w:id="0" w:name="_GoBack"/>
-            <w:bookmarkEnd w:id="0"/>
           </w:p>
         </w:tc>
         <w:tc>
           <w:tcPr>
             <w:tcW w:w="8149" w:type="dxa"/>
           </w:tcPr>
-          <w:p/>
+          <w:p>
+            <w:r>
+              <w:t>Ginger Jacome</w:t>
+            </w:r>
+          </w:p>
+          <w:p>
+            <w:r>
+              <w:t>Henry Maticurena</w:t>
+            </w:r>
+          </w:p>
+          <w:p>
+            <w:r>
+              <w:t>Luis Rodríguez</w:t>
+            </w:r>
+          </w:p>
+          <w:p>
+            <w:r>
+              <w:t xml:space="preserve">Eduardo </w:t>
+            </w:r>
+            <w:proofErr w:type="spellStart"/>
+            <w:r>
+              <w:t>Tigse</w:t>
+            </w:r>
+            <w:proofErr w:type="spellEnd"/>
+          </w:p>
         </w:tc>
       </w:tr>
       <w:tr>
@@ -313,7 +344,11 @@
           <w:tcPr>
             <w:tcW w:w="8149" w:type="dxa"/>
           </w:tcPr>
-          <w:p/>
+          <w:p>
+            <w:r>
+              <w:t>1</w:t>
+            </w:r>
+          </w:p>
         </w:tc>
       </w:tr>
     </w:tbl>
@@ -354,16 +389,54 @@
     <w:p>
       <w:pPr>
         <w:pStyle w:val="Prrafodelista"/>
-        <w:numPr>
-          <w:ilvl w:val="0"/>
-          <w:numId w:val="2"/>
-        </w:numPr>
-      </w:pPr>
-      <w:r>
-        <w:t>Descripción del</w:t>
-      </w:r>
-      <w:r>
-        <w:t xml:space="preserve"> API REST</w:t>
+      </w:pPr>
+      <w:r>
+        <w:rPr>
+          <w:noProof/>
+          <w:lang w:val="es-EC" w:eastAsia="es-EC"/>
+        </w:rPr>
+        <w:drawing>
+          <wp:inline distT="0" distB="0" distL="0" distR="0" wp14:anchorId="3DB23267" wp14:editId="559DFDA9">
+            <wp:extent cx="4705350" cy="2381250"/>
+            <wp:effectExtent l="0" t="0" r="0" b="0"/>
+            <wp:docPr id="3" name="Imagen 3"/>
+            <wp:cNvGraphicFramePr>
+              <a:graphicFrameLocks xmlns:a="http://schemas.openxmlformats.org/drawingml/2006/main" noChangeAspect="1"/>
+            </wp:cNvGraphicFramePr>
+            <a:graphic xmlns:a="http://schemas.openxmlformats.org/drawingml/2006/main">
+              <a:graphicData uri="http://schemas.openxmlformats.org/drawingml/2006/picture">
+                <pic:pic xmlns:pic="http://schemas.openxmlformats.org/drawingml/2006/picture">
+                  <pic:nvPicPr>
+                    <pic:cNvPr id="1" name=""/>
+                    <pic:cNvPicPr/>
+                  </pic:nvPicPr>
+                  <pic:blipFill rotWithShape="1">
+                    <a:blip r:embed="rId7"/>
+                    <a:srcRect l="8654" t="18530" r="12180" b="10205"/>
+                    <a:stretch/>
+                  </pic:blipFill>
+                  <pic:spPr bwMode="auto">
+                    <a:xfrm>
+                      <a:off x="0" y="0"/>
+                      <a:ext cx="4705350" cy="2381250"/>
+                    </a:xfrm>
+                    <a:prstGeom prst="rect">
+                      <a:avLst/>
+                    </a:prstGeom>
+                    <a:ln>
+                      <a:noFill/>
+                    </a:ln>
+                    <a:extLst>
+                      <a:ext uri="{53640926-AAD7-44D8-BBD7-CCE9431645EC}">
+                        <a14:shadowObscured xmlns:a14="http://schemas.microsoft.com/office/drawing/2010/main"/>
+                      </a:ext>
+                    </a:extLst>
+                  </pic:spPr>
+                </pic:pic>
+              </a:graphicData>
+            </a:graphic>
+          </wp:inline>
+        </w:drawing>
       </w:r>
     </w:p>
     <w:p>
@@ -375,22 +448,13 @@
         </w:numPr>
       </w:pPr>
       <w:r>
-        <w:t>Descripción de la Base de D</w:t>
-      </w:r>
-      <w:r>
-        <w:t>atos no relacional</w:t>
-      </w:r>
-      <w:r>
-        <w:t xml:space="preserve">: estructura, motor de la </w:t>
-      </w:r>
-      <w:proofErr w:type="spellStart"/>
-      <w:r>
-        <w:t>noRBDMS</w:t>
-      </w:r>
-      <w:proofErr w:type="spellEnd"/>
-      <w:r>
-        <w:t>.</w:t>
-      </w:r>
+        <w:t>Descripción del</w:t>
+      </w:r>
+      <w:r>
+        <w:t xml:space="preserve"> API REST</w:t>
+      </w:r>
+      <w:bookmarkStart w:id="0" w:name="_GoBack"/>
+      <w:bookmarkEnd w:id="0"/>
     </w:p>
     <w:p>
       <w:pPr>
@@ -401,6 +465,32 @@
         </w:numPr>
       </w:pPr>
       <w:r>
+        <w:t>Descripción de la Base de D</w:t>
+      </w:r>
+      <w:r>
+        <w:t>atos no relacional</w:t>
+      </w:r>
+      <w:r>
+        <w:t xml:space="preserve">: estructura, motor de la </w:t>
+      </w:r>
+      <w:proofErr w:type="spellStart"/>
+      <w:r>
+        <w:t>noRBDMS</w:t>
+      </w:r>
+      <w:proofErr w:type="spellEnd"/>
+      <w:r>
+        <w:t>.</w:t>
+      </w:r>
+    </w:p>
+    <w:p>
+      <w:pPr>
+        <w:pStyle w:val="Prrafodelista"/>
+        <w:numPr>
+          <w:ilvl w:val="0"/>
+          <w:numId w:val="2"/>
+        </w:numPr>
+      </w:pPr>
+      <w:r>
         <w:t>Evidencia de la implementación de los r</w:t>
       </w:r>
       <w:r>
@@ -441,7 +531,7 @@
       </w:r>
     </w:p>
     <w:sectPr>
-      <w:headerReference w:type="default" r:id="rId7"/>
+      <w:headerReference w:type="default" r:id="rId8"/>
       <w:pgSz w:w="12240" w:h="15840"/>
       <w:pgMar w:top="1440" w:right="1440" w:bottom="1440" w:left="1440" w:header="708" w:footer="708" w:gutter="0"/>
       <w:cols w:space="708"/>
@@ -511,7 +601,7 @@
     <w:r>
       <w:rPr>
         <w:noProof/>
-        <w:lang w:eastAsia="es-MX"/>
+        <w:lang w:val="es-EC" w:eastAsia="es-EC"/>
       </w:rPr>
       <w:drawing>
         <wp:inline distT="0" distB="0" distL="0" distR="0" wp14:anchorId="063B9C7A" wp14:editId="37EEAC71">
@@ -575,7 +665,7 @@
 
 <file path=word/numbering.xml><?xml version="1.0" encoding="utf-8"?>
 <w:numbering xmlns:wpc="http://schemas.microsoft.com/office/word/2010/wordprocessingCanvas" xmlns:mc="http://schemas.openxmlformats.org/markup-compatibility/2006" xmlns:o="urn:schemas-microsoft-com:office:office" xmlns:r="http://schemas.openxmlformats.org/officeDocument/2006/relationships" xmlns:m="http://schemas.openxmlformats.org/officeDocument/2006/math" xmlns:v="urn:schemas-microsoft-com:vml" xmlns:wp14="http://schemas.microsoft.com/office/word/2010/wordprocessingDrawing" xmlns:wp="http://schemas.openxmlformats.org/drawingml/2006/wordprocessingDrawing" xmlns:w10="urn:schemas-microsoft-com:office:word" xmlns:w="http://schemas.openxmlformats.org/wordprocessingml/2006/main" xmlns:w14="http://schemas.microsoft.com/office/word/2010/wordml" xmlns:w15="http://schemas.microsoft.com/office/word/2012/wordml" xmlns:wpg="http://schemas.microsoft.com/office/word/2010/wordprocessingGroup" xmlns:wpi="http://schemas.microsoft.com/office/word/2010/wordprocessingInk" xmlns:wne="http://schemas.microsoft.com/office/word/2006/wordml" xmlns:wps="http://schemas.microsoft.com/office/word/2010/wordprocessingShape" mc:Ignorable="w14 w15 wp14">
-  <w:abstractNum w:abstractNumId="0">
+  <w:abstractNum w:abstractNumId="0" w15:restartNumberingAfterBreak="0">
     <w:nsid w:val="2E1F0E52"/>
     <w:multiLevelType w:val="hybridMultilevel"/>
     <w:tmpl w:val="1082BE16"/>
@@ -661,7 +751,7 @@
       </w:pPr>
     </w:lvl>
   </w:abstractNum>
-  <w:abstractNum w:abstractNumId="1">
+  <w:abstractNum w:abstractNumId="1" w15:restartNumberingAfterBreak="0">
     <w:nsid w:val="31A25337"/>
     <w:multiLevelType w:val="hybridMultilevel"/>
     <w:tmpl w:val="51F6D830"/>
@@ -1274,7 +1364,6 @@
       <w:spacing w:after="0" w:line="240" w:lineRule="auto"/>
     </w:pPr>
     <w:tblPr>
-      <w:tblInd w:w="0" w:type="dxa"/>
       <w:tblBorders>
         <w:top w:val="single" w:sz="4" w:space="0" w:color="auto"/>
         <w:left w:val="single" w:sz="4" w:space="0" w:color="auto"/>
@@ -1283,12 +1372,6 @@
         <w:insideH w:val="single" w:sz="4" w:space="0" w:color="auto"/>
         <w:insideV w:val="single" w:sz="4" w:space="0" w:color="auto"/>
       </w:tblBorders>
-      <w:tblCellMar>
-        <w:top w:w="0" w:type="dxa"/>
-        <w:left w:w="108" w:type="dxa"/>
-        <w:bottom w:w="0" w:type="dxa"/>
-        <w:right w:w="108" w:type="dxa"/>
-      </w:tblCellMar>
     </w:tblPr>
   </w:style>
   <w:style w:type="paragraph" w:styleId="Prrafodelista">

</xml_diff>